<commit_message>
fixed issue updated DBeaver
</commit_message>
<xml_diff>
--- a/Week7/MySQL-Week7_Coding_Assignment-5.docx
+++ b/Week7/MySQL-Week7_Coding_Assignment-5.docx
@@ -135,8 +135,6 @@
         </w:rPr>
         <w:t>https://github.com/vlanzilo87/Promineo/tree/main/mysql-java</w:t>
       </w:r>
-      <w:bookmarkStart w:id="0" w:name="_GoBack"/>
-      <w:bookmarkEnd w:id="0"/>
     </w:p>
     <w:p>
       <w:pPr>
@@ -154,6 +152,22 @@
         </w:rPr>
         <w:t>URL to Public Link of your Video:</w:t>
       </w:r>
+      <w:r>
+        <w:rPr>
+          <w:b/>
+          <w:bCs/>
+        </w:rPr>
+        <w:t xml:space="preserve"> </w:t>
+      </w:r>
+      <w:r>
+        <w:rPr>
+          <w:b/>
+          <w:bCs/>
+        </w:rPr>
+        <w:t>https://youtu.be/FeH6B3xq91I</w:t>
+      </w:r>
+      <w:bookmarkStart w:id="0" w:name="_GoBack"/>
+      <w:bookmarkEnd w:id="0"/>
     </w:p>
     <w:p>
       <w:pPr>
@@ -11195,7 +11209,7 @@
 </file>
 
 <file path=customXml/itemProps1.xml><?xml version="1.0" encoding="utf-8"?>
-<ds:datastoreItem xmlns:ds="http://schemas.openxmlformats.org/officeDocument/2006/customXml" ds:itemID="{4459C07D-8ECC-4FD3-95F4-7F6356E2EF92}">
+<ds:datastoreItem xmlns:ds="http://schemas.openxmlformats.org/officeDocument/2006/customXml" ds:itemID="{405E56B4-3E61-49DA-97D6-1864DD8ED8BA}">
   <ds:schemaRefs>
     <ds:schemaRef ds:uri="http://schemas.openxmlformats.org/officeDocument/2006/bibliography"/>
   </ds:schemaRefs>

</xml_diff>